<commit_message>
Updated Game Design Document
Update to document
</commit_message>
<xml_diff>
--- a/3D Mobile Game Project.docx
+++ b/3D Mobile Game Project.docx
@@ -4426,7 +4426,7 @@
           <w:sz w:val="24"/>
           <w:szCs w:val="24"/>
         </w:rPr>
-        <w:t xml:space="preserve">vaccinations could be an interesting feature to add later. </w:t>
+        <w:t>vaccinations could be an interesting feature to add later.</w:t>
       </w:r>
     </w:p>
     <w:p w14:noSpellErr="1">
@@ -4457,13 +4457,166 @@
       </w:r>
       <w:bookmarkEnd w:id="13"/>
     </w:p>
-    <w:p>
-      <w:r>
-        <w:rPr>
-          <w:sz w:val="24"/>
-          <w:szCs w:val="24"/>
-        </w:rPr>
-        <w:t>Text Here</w:t>
+    <w:p w14:noSpellErr="1">
+      <w:r>
+        <w:rPr>
+          <w:sz w:val="24"/>
+          <w:szCs w:val="24"/>
+        </w:rPr>
+        <w:t>T</w:t>
+      </w:r>
+      <w:r>
+        <w:rPr>
+          <w:sz w:val="24"/>
+          <w:szCs w:val="24"/>
+        </w:rPr>
+        <w:t xml:space="preserve">he mission / challenge structure is unclear at this current time. There isn't mission </w:t>
+      </w:r>
+      <w:r>
+        <w:rPr>
+          <w:sz w:val="24"/>
+          <w:szCs w:val="24"/>
+        </w:rPr>
+        <w:t>struc</w:t>
+      </w:r>
+      <w:r>
+        <w:rPr>
+          <w:sz w:val="24"/>
+          <w:szCs w:val="24"/>
+        </w:rPr>
+        <w:t>ture</w:t>
+      </w:r>
+      <w:r>
+        <w:rPr>
+          <w:sz w:val="24"/>
+          <w:szCs w:val="24"/>
+        </w:rPr>
+        <w:t xml:space="preserve"> pre se, the primary goal is to </w:t>
+      </w:r>
+      <w:r>
+        <w:rPr>
+          <w:rFonts w:ascii="Open Sans" w:hAnsi="Open Sans" w:eastAsia="Open Sans" w:cs="Open Sans"/>
+          <w:sz w:val="24"/>
+          <w:szCs w:val="24"/>
+        </w:rPr>
+        <w:t xml:space="preserve">simulate </w:t>
+      </w:r>
+      <w:r>
+        <w:rPr>
+          <w:rFonts w:ascii="Open Sans" w:hAnsi="Open Sans" w:eastAsia="Open Sans" w:cs="Open Sans"/>
+          <w:sz w:val="24"/>
+          <w:szCs w:val="24"/>
+        </w:rPr>
+        <w:t>farming cattle, to look after and grow the herd as large as the player can achieve.</w:t>
+      </w:r>
+    </w:p>
+    <w:p w14:noSpellErr="1">
+      <w:pPr>
+        <w:pStyle w:val="Normal"/>
+      </w:pPr>
+      <w:r>
+        <w:rPr>
+          <w:rFonts w:ascii="Open Sans" w:hAnsi="Open Sans" w:eastAsia="Open Sans" w:cs="Open Sans"/>
+          <w:sz w:val="24"/>
+          <w:szCs w:val="24"/>
+        </w:rPr>
+        <w:t>Future d</w:t>
+      </w:r>
+      <w:r>
+        <w:rPr>
+          <w:rFonts w:ascii="Open Sans" w:hAnsi="Open Sans" w:eastAsia="Open Sans" w:cs="Open Sans"/>
+          <w:sz w:val="24"/>
+          <w:szCs w:val="24"/>
+        </w:rPr>
+        <w:t xml:space="preserve">evelopment of the gameplay would </w:t>
+      </w:r>
+      <w:r>
+        <w:rPr>
+          <w:rFonts w:ascii="Open Sans" w:hAnsi="Open Sans" w:eastAsia="Open Sans" w:cs="Open Sans"/>
+          <w:sz w:val="24"/>
+          <w:szCs w:val="24"/>
+        </w:rPr>
+        <w:t xml:space="preserve">expand this area </w:t>
+      </w:r>
+      <w:r>
+        <w:rPr>
+          <w:rFonts w:ascii="Open Sans" w:hAnsi="Open Sans" w:eastAsia="Open Sans" w:cs="Open Sans"/>
+          <w:sz w:val="24"/>
+          <w:szCs w:val="24"/>
+        </w:rPr>
+        <w:t xml:space="preserve">considerably </w:t>
+      </w:r>
+      <w:r>
+        <w:rPr>
+          <w:rFonts w:ascii="Open Sans" w:hAnsi="Open Sans" w:eastAsia="Open Sans" w:cs="Open Sans"/>
+          <w:sz w:val="24"/>
+          <w:szCs w:val="24"/>
+        </w:rPr>
+        <w:t xml:space="preserve">as challenges like </w:t>
+      </w:r>
+      <w:r>
+        <w:rPr>
+          <w:rFonts w:ascii="Open Sans" w:hAnsi="Open Sans" w:eastAsia="Open Sans" w:cs="Open Sans"/>
+          <w:sz w:val="24"/>
+          <w:szCs w:val="24"/>
+        </w:rPr>
+        <w:t>he</w:t>
+      </w:r>
+      <w:r>
+        <w:rPr>
+          <w:rFonts w:ascii="Open Sans" w:hAnsi="Open Sans" w:eastAsia="Open Sans" w:cs="Open Sans"/>
+          <w:sz w:val="24"/>
+          <w:szCs w:val="24"/>
+        </w:rPr>
+        <w:t>rding</w:t>
+      </w:r>
+      <w:r>
+        <w:rPr>
+          <w:rFonts w:ascii="Open Sans" w:hAnsi="Open Sans" w:eastAsia="Open Sans" w:cs="Open Sans"/>
+          <w:sz w:val="24"/>
+          <w:szCs w:val="24"/>
+        </w:rPr>
+        <w:t xml:space="preserve"> your cattle and developing your farm into a more profitable </w:t>
+      </w:r>
+      <w:r>
+        <w:rPr>
+          <w:rFonts w:ascii="Open Sans" w:hAnsi="Open Sans" w:eastAsia="Open Sans" w:cs="Open Sans"/>
+          <w:sz w:val="24"/>
+          <w:szCs w:val="24"/>
+        </w:rPr>
+        <w:t>enterprise</w:t>
+      </w:r>
+      <w:r>
+        <w:rPr>
+          <w:rFonts w:ascii="Open Sans" w:hAnsi="Open Sans" w:eastAsia="Open Sans" w:cs="Open Sans"/>
+          <w:sz w:val="24"/>
+          <w:szCs w:val="24"/>
+        </w:rPr>
+        <w:t xml:space="preserve"> </w:t>
+      </w:r>
+      <w:r>
+        <w:rPr>
+          <w:rFonts w:ascii="Open Sans" w:hAnsi="Open Sans" w:eastAsia="Open Sans" w:cs="Open Sans"/>
+          <w:sz w:val="24"/>
+          <w:szCs w:val="24"/>
+        </w:rPr>
+        <w:t>woul</w:t>
+      </w:r>
+      <w:r>
+        <w:rPr>
+          <w:rFonts w:ascii="Open Sans" w:hAnsi="Open Sans" w:eastAsia="Open Sans" w:cs="Open Sans"/>
+          <w:sz w:val="24"/>
+          <w:szCs w:val="24"/>
+        </w:rPr>
+        <w:t>d</w:t>
+      </w:r>
+      <w:r>
+        <w:rPr>
+          <w:rFonts w:ascii="Open Sans" w:hAnsi="Open Sans" w:eastAsia="Open Sans" w:cs="Open Sans"/>
+          <w:sz w:val="24"/>
+          <w:szCs w:val="24"/>
+        </w:rPr>
+        <w:t xml:space="preserve"> be the main area of focus for the game.</w:t>
       </w:r>
     </w:p>
     <w:p w14:noSpellErr="1">
@@ -4480,13 +4633,27 @@
       </w:r>
       <w:bookmarkEnd w:id="14"/>
     </w:p>
-    <w:p>
-      <w:r>
-        <w:rPr>
-          <w:sz w:val="24"/>
-          <w:szCs w:val="24"/>
-        </w:rPr>
-        <w:t>Text Here</w:t>
+    <w:p w14:noSpellErr="1">
+      <w:r>
+        <w:rPr>
+          <w:sz w:val="24"/>
+          <w:szCs w:val="24"/>
+        </w:rPr>
+        <w:t xml:space="preserve">Currently the game contains no puzzles to complete to </w:t>
+      </w:r>
+      <w:r>
+        <w:rPr>
+          <w:sz w:val="24"/>
+          <w:szCs w:val="24"/>
+        </w:rPr>
+        <w:t>progress through the game</w:t>
+      </w:r>
+      <w:r>
+        <w:rPr>
+          <w:sz w:val="24"/>
+          <w:szCs w:val="24"/>
+        </w:rPr>
+        <w:t xml:space="preserve"> </w:t>
       </w:r>
     </w:p>
     <w:p w14:noSpellErr="1">
@@ -4513,11 +4680,6 @@
         <w:t>What are the objectives of the game?</w:t>
       </w:r>
     </w:p>
-    <w:p>
-      <w:pPr>
-        <w:pStyle w:val="Heading3"/>
-      </w:pPr>
-    </w:p>
     <w:p w14:noSpellErr="1">
       <w:pPr>
         <w:pStyle w:val="Heading3"/>
@@ -4555,7 +4717,14 @@
       </w:r>
       <w:bookmarkEnd w:id="17"/>
     </w:p>
-    <w:p>
+    <w:p w14:noSpellErr="1">
+      <w:r>
+        <w:rPr>
+          <w:sz w:val="24"/>
+          <w:szCs w:val="24"/>
+        </w:rPr>
+        <w:t>'</w:t>
+      </w:r>
       <w:r>
         <w:rPr>
           <w:sz w:val="24"/>
@@ -4577,6 +4746,133 @@
         </w:rPr>
         <w:t xml:space="preserve"> This is the model of the universe that the game works under. Think of it as a simulation of a world, how do all the pieces interact? This actually can be a very large section.</w:t>
       </w:r>
+      <w:r>
+        <w:rPr>
+          <w:sz w:val="24"/>
+          <w:szCs w:val="24"/>
+        </w:rPr>
+        <w:t>'</w:t>
+      </w:r>
+    </w:p>
+    <w:p w14:noSpellErr="1">
+      <w:pPr>
+        <w:pStyle w:val="Normal"/>
+      </w:pPr>
+      <w:r>
+        <w:rPr>
+          <w:sz w:val="24"/>
+          <w:szCs w:val="24"/>
+        </w:rPr>
+        <w:t xml:space="preserve">The game mechanics is largely tied to the unity 3D engine. </w:t>
+      </w:r>
+      <w:r>
+        <w:rPr>
+          <w:sz w:val="24"/>
+          <w:szCs w:val="24"/>
+        </w:rPr>
+        <w:t>Interact</w:t>
+      </w:r>
+      <w:r>
+        <w:rPr>
+          <w:sz w:val="24"/>
+          <w:szCs w:val="24"/>
+        </w:rPr>
+        <w:t xml:space="preserve">ions between objects and the game world &amp; player are all handled by the in-built </w:t>
+      </w:r>
+      <w:r>
+        <w:rPr>
+          <w:rFonts w:ascii="Open Sans" w:hAnsi="Open Sans" w:eastAsia="Open Sans" w:cs="Open Sans"/>
+          <w:sz w:val="24"/>
+          <w:szCs w:val="24"/>
+        </w:rPr>
+        <w:t xml:space="preserve">physics engine. Each item / asset contains unity </w:t>
+      </w:r>
+      <w:r>
+        <w:rPr>
+          <w:rFonts w:ascii="Open Sans" w:hAnsi="Open Sans" w:eastAsia="Open Sans" w:cs="Open Sans"/>
+          <w:sz w:val="24"/>
+          <w:szCs w:val="24"/>
+        </w:rPr>
+        <w:t>components</w:t>
+      </w:r>
+      <w:r>
+        <w:rPr>
+          <w:rFonts w:ascii="Open Sans" w:hAnsi="Open Sans" w:eastAsia="Open Sans" w:cs="Open Sans"/>
+          <w:sz w:val="24"/>
+          <w:szCs w:val="24"/>
+        </w:rPr>
+        <w:t xml:space="preserve"> that attach to each game object. If for example the player needs high detailed </w:t>
+      </w:r>
+      <w:r>
+        <w:rPr>
+          <w:rFonts w:ascii="Open Sans" w:hAnsi="Open Sans" w:eastAsia="Open Sans" w:cs="Open Sans"/>
+          <w:sz w:val="24"/>
+          <w:szCs w:val="24"/>
+        </w:rPr>
+        <w:t xml:space="preserve">mesh collider, unity has pre-made a </w:t>
+      </w:r>
+      <w:r>
+        <w:rPr>
+          <w:rFonts w:ascii="Open Sans" w:hAnsi="Open Sans" w:eastAsia="Open Sans" w:cs="Open Sans"/>
+          <w:sz w:val="24"/>
+          <w:szCs w:val="24"/>
+        </w:rPr>
+        <w:t>component</w:t>
+      </w:r>
+      <w:r>
+        <w:rPr>
+          <w:rFonts w:ascii="Open Sans" w:hAnsi="Open Sans" w:eastAsia="Open Sans" w:cs="Open Sans"/>
+          <w:sz w:val="24"/>
+          <w:szCs w:val="24"/>
+        </w:rPr>
+        <w:t xml:space="preserve"> for this task that takes the rendered model of the player object and creates a high detailed mesh </w:t>
+      </w:r>
+      <w:r>
+        <w:rPr>
+          <w:rFonts w:ascii="Open Sans" w:hAnsi="Open Sans" w:eastAsia="Open Sans" w:cs="Open Sans"/>
+          <w:color w:val="695D46"/>
+          <w:sz w:val="24"/>
+          <w:szCs w:val="24"/>
+        </w:rPr>
+        <w:t>collider that interact with the 3D world.</w:t>
+      </w:r>
+    </w:p>
+    <w:p w14:noSpellErr="1">
+      <w:pPr>
+        <w:pStyle w:val="Normal"/>
+      </w:pPr>
+      <w:r>
+        <w:rPr>
+          <w:rFonts w:ascii="Open Sans" w:hAnsi="Open Sans" w:eastAsia="Open Sans" w:cs="Open Sans"/>
+          <w:color w:val="695D46"/>
+          <w:sz w:val="24"/>
+          <w:szCs w:val="24"/>
+        </w:rPr>
+        <w:t xml:space="preserve">Many game objects we employ use pre-made components from unity, it allows us to quickly </w:t>
+      </w:r>
+      <w:r>
+        <w:rPr>
+          <w:rFonts w:ascii="Open Sans" w:hAnsi="Open Sans" w:eastAsia="Open Sans" w:cs="Open Sans"/>
+          <w:color w:val="695D46"/>
+          <w:sz w:val="24"/>
+          <w:szCs w:val="24"/>
+        </w:rPr>
+        <w:t>prototype ideas we need to implement, test &amp; deploy to the final game scene.</w:t>
+      </w:r>
+      <w:r>
+        <w:rPr>
+          <w:rFonts w:ascii="Open Sans" w:hAnsi="Open Sans" w:eastAsia="Open Sans" w:cs="Open Sans"/>
+          <w:color w:val="695D46"/>
+          <w:sz w:val="24"/>
+          <w:szCs w:val="24"/>
+        </w:rPr>
+        <w:t xml:space="preserve"> </w:t>
+      </w:r>
+    </w:p>
+    <w:p w14:noSpellErr="1">
+      <w:pPr>
+        <w:pStyle w:val="Normal"/>
+      </w:pPr>
     </w:p>
     <w:p w14:noSpellErr="1">
       <w:pPr>
@@ -4593,13 +4889,154 @@
       </w:r>
       <w:bookmarkEnd w:id="18"/>
     </w:p>
-    <w:p>
-      <w:r>
-        <w:rPr>
-          <w:sz w:val="24"/>
-          <w:szCs w:val="24"/>
-        </w:rPr>
-        <w:t>How does the physical universe work?</w:t>
+    <w:p w14:noSpellErr="1">
+      <w:r>
+        <w:rPr>
+          <w:sz w:val="24"/>
+          <w:szCs w:val="24"/>
+        </w:rPr>
+        <w:t>The game physics in this game world employs the built-in unity physics engine. Collisions between objects and the player are all handled by components attached to the game objects in the game scene. The same is true for the game animals and the game world. T</w:t>
+      </w:r>
+      <w:r>
+        <w:rPr>
+          <w:sz w:val="24"/>
+          <w:szCs w:val="24"/>
+        </w:rPr>
+        <w:t xml:space="preserve">he </w:t>
+      </w:r>
+      <w:r>
+        <w:rPr>
+          <w:sz w:val="24"/>
+          <w:szCs w:val="24"/>
+        </w:rPr>
+        <w:t>terrain</w:t>
+      </w:r>
+      <w:r>
+        <w:rPr>
+          <w:sz w:val="24"/>
+          <w:szCs w:val="24"/>
+        </w:rPr>
+        <w:t xml:space="preserve"> </w:t>
+      </w:r>
+      <w:r>
+        <w:rPr>
+          <w:sz w:val="24"/>
+          <w:szCs w:val="24"/>
+        </w:rPr>
+        <w:t xml:space="preserve">in the game scene must </w:t>
+      </w:r>
+      <w:r>
+        <w:rPr>
+          <w:sz w:val="24"/>
+          <w:szCs w:val="24"/>
+        </w:rPr>
+        <w:t>response to collisions between game objects &amp; players to create the feeling that it can be walked upon and explored by the players and used by world game objects.</w:t>
+      </w:r>
+    </w:p>
+    <w:p w14:noSpellErr="1">
+      <w:pPr>
+        <w:pStyle w:val="Normal"/>
+      </w:pPr>
+      <w:r>
+        <w:rPr>
+          <w:sz w:val="24"/>
+          <w:szCs w:val="24"/>
+        </w:rPr>
+        <w:t xml:space="preserve">The </w:t>
+      </w:r>
+      <w:r>
+        <w:rPr>
+          <w:sz w:val="24"/>
+          <w:szCs w:val="24"/>
+        </w:rPr>
+        <w:t xml:space="preserve">terrain </w:t>
+      </w:r>
+      <w:r>
+        <w:rPr>
+          <w:sz w:val="24"/>
+          <w:szCs w:val="24"/>
+        </w:rPr>
+        <w:t>with</w:t>
+      </w:r>
+      <w:r>
+        <w:rPr>
+          <w:sz w:val="24"/>
+          <w:szCs w:val="24"/>
+        </w:rPr>
+        <w:t>in</w:t>
+      </w:r>
+      <w:r>
+        <w:rPr>
+          <w:sz w:val="24"/>
+          <w:szCs w:val="24"/>
+        </w:rPr>
+        <w:t xml:space="preserve"> game</w:t>
+      </w:r>
+      <w:r>
+        <w:rPr>
+          <w:sz w:val="24"/>
+          <w:szCs w:val="24"/>
+        </w:rPr>
+        <w:t xml:space="preserve"> scenes </w:t>
+      </w:r>
+      <w:r>
+        <w:rPr>
+          <w:sz w:val="24"/>
+          <w:szCs w:val="24"/>
+        </w:rPr>
+        <w:t xml:space="preserve">contains a layer that allows game </w:t>
+      </w:r>
+      <w:r>
+        <w:rPr>
+          <w:sz w:val="24"/>
+          <w:szCs w:val="24"/>
+        </w:rPr>
+        <w:t xml:space="preserve">objects like trees, farm structures and even the player detect the height or depth of the terrain. This layer allows the </w:t>
+      </w:r>
+      <w:r>
+        <w:rPr>
+          <w:rFonts w:ascii="Open Sans" w:hAnsi="Open Sans" w:eastAsia="Open Sans" w:cs="Open Sans"/>
+          <w:color w:val="695D46"/>
+          <w:sz w:val="24"/>
+          <w:szCs w:val="24"/>
+        </w:rPr>
+        <w:t>physics engine reduce the amount of CPU cycles required</w:t>
+      </w:r>
+      <w:r>
+        <w:rPr>
+          <w:rFonts w:ascii="Open Sans" w:hAnsi="Open Sans" w:eastAsia="Open Sans" w:cs="Open Sans"/>
+          <w:color w:val="695D46"/>
+          <w:sz w:val="24"/>
+          <w:szCs w:val="24"/>
+        </w:rPr>
+        <w:t>, but also allows the</w:t>
+      </w:r>
+      <w:r>
+        <w:rPr>
+          <w:rFonts w:ascii="Open Sans" w:hAnsi="Open Sans" w:eastAsia="Open Sans" w:cs="Open Sans"/>
+          <w:color w:val="695D46"/>
+          <w:sz w:val="24"/>
+          <w:szCs w:val="24"/>
+        </w:rPr>
+        <w:t xml:space="preserve"> developer to create complex </w:t>
+      </w:r>
+      <w:r>
+        <w:rPr>
+          <w:rFonts w:ascii="Open Sans" w:hAnsi="Open Sans" w:eastAsia="Open Sans" w:cs="Open Sans"/>
+          <w:color w:val="695D46"/>
+          <w:sz w:val="24"/>
+          <w:szCs w:val="24"/>
+        </w:rPr>
+        <w:t>environments</w:t>
+      </w:r>
+      <w:r>
+        <w:rPr>
+          <w:rFonts w:ascii="Open Sans" w:hAnsi="Open Sans" w:eastAsia="Open Sans" w:cs="Open Sans"/>
+          <w:color w:val="695D46"/>
+          <w:sz w:val="24"/>
+          <w:szCs w:val="24"/>
+        </w:rPr>
+        <w:t xml:space="preserve">. </w:t>
       </w:r>
     </w:p>
     <w:p w14:noSpellErr="1">
@@ -4616,13 +5053,55 @@
       </w:r>
       <w:bookmarkEnd w:id="19"/>
     </w:p>
-    <w:p>
-      <w:r>
-        <w:rPr>
-          <w:sz w:val="24"/>
-          <w:szCs w:val="24"/>
-        </w:rPr>
-        <w:t>Text Here</w:t>
+    <w:p w14:noSpellErr="1">
+      <w:r>
+        <w:rPr>
+          <w:sz w:val="24"/>
+          <w:szCs w:val="24"/>
+        </w:rPr>
+        <w:t xml:space="preserve">Character movement in the game will be </w:t>
+      </w:r>
+      <w:r>
+        <w:rPr>
+          <w:sz w:val="24"/>
+          <w:szCs w:val="24"/>
+        </w:rPr>
+        <w:t xml:space="preserve">handled by a </w:t>
+      </w:r>
+      <w:r>
+        <w:rPr>
+          <w:sz w:val="24"/>
+          <w:szCs w:val="24"/>
+        </w:rPr>
+        <w:t>virtual</w:t>
+      </w:r>
+      <w:r>
+        <w:rPr>
+          <w:sz w:val="24"/>
+          <w:szCs w:val="24"/>
+        </w:rPr>
+        <w:t xml:space="preserve"> </w:t>
+      </w:r>
+      <w:r>
+        <w:rPr>
+          <w:sz w:val="24"/>
+          <w:szCs w:val="24"/>
+        </w:rPr>
+        <w:t>joystick</w:t>
+      </w:r>
+      <w:r>
+        <w:rPr>
+          <w:sz w:val="24"/>
+          <w:szCs w:val="24"/>
+        </w:rPr>
+        <w:t xml:space="preserve"> situated on the left side of the player's screen. It's common to find this type of control input in games that require the </w:t>
+      </w:r>
+      <w:r>
+        <w:rPr>
+          <w:sz w:val="24"/>
+          <w:szCs w:val="24"/>
+        </w:rPr>
+        <w:t>full movement of the player's character.</w:t>
       </w:r>
     </w:p>
     <w:p w14:noSpellErr="1">
@@ -4639,13 +5118,83 @@
       </w:r>
       <w:bookmarkEnd w:id="20"/>
     </w:p>
-    <w:p>
-      <w:r>
-        <w:rPr>
-          <w:sz w:val="24"/>
-          <w:szCs w:val="24"/>
-        </w:rPr>
-        <w:t>How to pick them up and move them</w:t>
+    <w:p w14:noSpellErr="1">
+      <w:r>
+        <w:rPr>
+          <w:sz w:val="24"/>
+          <w:szCs w:val="24"/>
+        </w:rPr>
+        <w:t>At the current stage of development (Version 0.6), i</w:t>
+      </w:r>
+      <w:r>
+        <w:rPr>
+          <w:sz w:val="24"/>
+          <w:szCs w:val="24"/>
+        </w:rPr>
+        <w:t>n-</w:t>
+      </w:r>
+      <w:r>
+        <w:rPr>
+          <w:sz w:val="24"/>
+          <w:szCs w:val="24"/>
+        </w:rPr>
+        <w:t xml:space="preserve">game objects can not currently be moved by players. However the idea of allowing the player move objects around the farm is an interesting </w:t>
+      </w:r>
+      <w:r>
+        <w:rPr>
+          <w:rFonts w:ascii="Open Sans" w:hAnsi="Open Sans" w:eastAsia="Open Sans" w:cs="Open Sans"/>
+          <w:sz w:val="24"/>
+          <w:szCs w:val="24"/>
+        </w:rPr>
+        <w:t xml:space="preserve">challenge. It would </w:t>
+      </w:r>
+      <w:r>
+        <w:rPr>
+          <w:rFonts w:ascii="Open Sans" w:hAnsi="Open Sans" w:eastAsia="Open Sans" w:cs="Open Sans"/>
+          <w:sz w:val="24"/>
+          <w:szCs w:val="24"/>
+        </w:rPr>
+        <w:t>require each object's position</w:t>
+      </w:r>
+      <w:r>
+        <w:rPr>
+          <w:rFonts w:ascii="Open Sans" w:hAnsi="Open Sans" w:eastAsia="Open Sans" w:cs="Open Sans"/>
+          <w:sz w:val="24"/>
+          <w:szCs w:val="24"/>
+        </w:rPr>
+        <w:t xml:space="preserve"> in the scene to be tracked and recorded. </w:t>
+      </w:r>
+      <w:r>
+        <w:rPr>
+          <w:rFonts w:ascii="Open Sans" w:hAnsi="Open Sans" w:eastAsia="Open Sans" w:cs="Open Sans"/>
+          <w:sz w:val="24"/>
+          <w:szCs w:val="24"/>
+        </w:rPr>
+        <w:t>Implement</w:t>
+      </w:r>
+      <w:r>
+        <w:rPr>
+          <w:rFonts w:ascii="Open Sans" w:hAnsi="Open Sans" w:eastAsia="Open Sans" w:cs="Open Sans"/>
+          <w:sz w:val="24"/>
+          <w:szCs w:val="24"/>
+        </w:rPr>
+        <w:t xml:space="preserve">ing the feature would require some sort of data storage, possibly </w:t>
+      </w:r>
+      <w:r>
+        <w:rPr>
+          <w:rFonts w:ascii="Open Sans" w:hAnsi="Open Sans" w:eastAsia="Open Sans" w:cs="Open Sans"/>
+          <w:sz w:val="24"/>
+          <w:szCs w:val="24"/>
+        </w:rPr>
+        <w:t xml:space="preserve">serializing </w:t>
+      </w:r>
+      <w:r>
+        <w:rPr>
+          <w:rFonts w:ascii="Open Sans" w:hAnsi="Open Sans" w:eastAsia="Open Sans" w:cs="Open Sans"/>
+          <w:sz w:val="24"/>
+          <w:szCs w:val="24"/>
+        </w:rPr>
+        <w:t>data to file.</w:t>
       </w:r>
     </w:p>
     <w:p w14:noSpellErr="1">
@@ -4685,27 +5234,34 @@
       </w:r>
       <w:bookmarkEnd w:id="22"/>
     </w:p>
-    <w:p>
-      <w:r>
-        <w:rPr>
-          <w:sz w:val="24"/>
-          <w:szCs w:val="24"/>
-        </w:rPr>
-        <w:t xml:space="preserve">If there is combat or even conflict, how is this specifically </w:t>
-      </w:r>
-      <w:r>
-        <w:rPr>
-          <w:sz w:val="24"/>
-          <w:szCs w:val="24"/>
-        </w:rPr>
-        <w:t>modelled</w:t>
-      </w:r>
-      <w:r>
-        <w:rPr>
-          <w:sz w:val="24"/>
-          <w:szCs w:val="24"/>
-        </w:rPr>
-        <w:t>?</w:t>
+    <w:p w14:noSpellErr="1">
+      <w:r>
+        <w:rPr>
+          <w:sz w:val="24"/>
+          <w:szCs w:val="24"/>
+        </w:rPr>
+        <w:t xml:space="preserve">This game genre does require any in-game combat, however the idea of maybe including a feature that requires male </w:t>
+      </w:r>
+      <w:r>
+        <w:rPr>
+          <w:sz w:val="24"/>
+          <w:szCs w:val="24"/>
+        </w:rPr>
+        <w:t>animals to fight over mating rights</w:t>
+      </w:r>
+      <w:r>
+        <w:rPr>
+          <w:sz w:val="24"/>
+          <w:szCs w:val="24"/>
+        </w:rPr>
+        <w:t xml:space="preserve"> could be an interesting idea to implement!</w:t>
+      </w:r>
+      <w:r>
+        <w:rPr>
+          <w:sz w:val="24"/>
+          <w:szCs w:val="24"/>
+        </w:rPr>
+        <w:t>.</w:t>
       </w:r>
     </w:p>
     <w:p w14:noSpellErr="1">
@@ -4722,13 +5278,34 @@
       </w:r>
       <w:bookmarkEnd w:id="23"/>
     </w:p>
-    <w:p>
-      <w:r>
-        <w:rPr>
-          <w:sz w:val="24"/>
-          <w:szCs w:val="24"/>
-        </w:rPr>
-        <w:t>What is the economy of the game? How does it work?</w:t>
+    <w:p w14:noSpellErr="1">
+      <w:r>
+        <w:rPr>
+          <w:sz w:val="24"/>
+          <w:szCs w:val="24"/>
+        </w:rPr>
+        <w:t xml:space="preserve">The overall economy in-game requires players to slowly build up their animal herd to sell at the mart to </w:t>
+      </w:r>
+      <w:r>
+        <w:rPr>
+          <w:sz w:val="24"/>
+          <w:szCs w:val="24"/>
+        </w:rPr>
+        <w:t>hop</w:t>
+      </w:r>
+      <w:r>
+        <w:rPr>
+          <w:sz w:val="24"/>
+          <w:szCs w:val="24"/>
+        </w:rPr>
+        <w:t>efully</w:t>
+      </w:r>
+      <w:r>
+        <w:rPr>
+          <w:sz w:val="24"/>
+          <w:szCs w:val="24"/>
+        </w:rPr>
+        <w:t xml:space="preserve"> make a profit.</w:t>
       </w:r>
     </w:p>
     <w:p w14:noSpellErr="1">
@@ -4818,13 +5395,106 @@
       </w:r>
       <w:bookmarkEnd w:id="26"/>
     </w:p>
-    <w:p>
-      <w:r>
-        <w:rPr>
-          <w:sz w:val="24"/>
-          <w:szCs w:val="24"/>
-        </w:rPr>
-        <w:t>Text Here</w:t>
+    <w:p w14:noSpellErr="1">
+      <w:r>
+        <w:rPr>
+          <w:sz w:val="24"/>
+          <w:szCs w:val="24"/>
+        </w:rPr>
+        <w:t>Gameplay saving is handled by a script that serializes</w:t>
+      </w:r>
+      <w:r>
+        <w:rPr>
+          <w:sz w:val="24"/>
+          <w:szCs w:val="24"/>
+        </w:rPr>
+        <w:t xml:space="preserve"> player object data into specific files. </w:t>
+      </w:r>
+      <w:r>
+        <w:rPr>
+          <w:sz w:val="24"/>
+          <w:szCs w:val="24"/>
+        </w:rPr>
+        <w:t>Every</w:t>
+      </w:r>
+      <w:r>
+        <w:rPr>
+          <w:sz w:val="24"/>
+          <w:szCs w:val="24"/>
+        </w:rPr>
+        <w:t xml:space="preserve"> </w:t>
+      </w:r>
+      <w:r>
+        <w:rPr>
+          <w:sz w:val="24"/>
+          <w:szCs w:val="24"/>
+        </w:rPr>
+        <w:t>time</w:t>
+      </w:r>
+      <w:r>
+        <w:rPr>
+          <w:sz w:val="24"/>
+          <w:szCs w:val="24"/>
+        </w:rPr>
+        <w:t xml:space="preserve"> the player </w:t>
+      </w:r>
+      <w:r>
+        <w:rPr>
+          <w:sz w:val="24"/>
+          <w:szCs w:val="24"/>
+        </w:rPr>
+        <w:t xml:space="preserve">transitions from one scene to another the object data from the player and farm animals are </w:t>
+      </w:r>
+      <w:r>
+        <w:rPr>
+          <w:sz w:val="24"/>
+          <w:szCs w:val="24"/>
+        </w:rPr>
+        <w:t>serialize</w:t>
+      </w:r>
+      <w:r>
+        <w:rPr>
+          <w:sz w:val="24"/>
+          <w:szCs w:val="24"/>
+        </w:rPr>
+        <w:t xml:space="preserve">d to file. Once the new game scene is </w:t>
+      </w:r>
+      <w:r>
+        <w:rPr>
+          <w:rFonts w:ascii="Open Sans" w:hAnsi="Open Sans" w:eastAsia="Open Sans" w:cs="Open Sans"/>
+          <w:sz w:val="24"/>
+          <w:szCs w:val="24"/>
+        </w:rPr>
+        <w:t>pre-</w:t>
+      </w:r>
+      <w:r>
+        <w:rPr>
+          <w:rFonts w:ascii="Open Sans" w:hAnsi="Open Sans" w:eastAsia="Open Sans" w:cs="Open Sans"/>
+          <w:sz w:val="24"/>
+          <w:szCs w:val="24"/>
+        </w:rPr>
+        <w:t xml:space="preserve">preparing </w:t>
+      </w:r>
+      <w:r>
+        <w:rPr>
+          <w:sz w:val="24"/>
+          <w:szCs w:val="24"/>
+        </w:rPr>
+        <w:t>to</w:t>
+      </w:r>
+      <w:r>
+        <w:rPr>
+          <w:sz w:val="24"/>
+          <w:szCs w:val="24"/>
+        </w:rPr>
+        <w:t xml:space="preserve"> load, the</w:t>
+      </w:r>
+      <w:r>
+        <w:rPr>
+          <w:sz w:val="24"/>
+          <w:szCs w:val="24"/>
+        </w:rPr>
+        <w:t xml:space="preserve"> game data is de-serialized back into objects to be used by the loading scene.</w:t>
       </w:r>
     </w:p>
     <w:p w14:noSpellErr="1">
@@ -4841,13 +5511,27 @@
       </w:r>
       <w:bookmarkEnd w:id="27"/>
     </w:p>
-    <w:p>
-      <w:r>
-        <w:rPr>
-          <w:sz w:val="24"/>
-          <w:szCs w:val="24"/>
-        </w:rPr>
-        <w:t>Text Here</w:t>
+    <w:p w14:noSpellErr="1">
+      <w:r>
+        <w:rPr>
+          <w:sz w:val="24"/>
+          <w:szCs w:val="24"/>
+        </w:rPr>
+        <w:t xml:space="preserve">No cheat code or </w:t>
+      </w:r>
+      <w:r>
+        <w:rPr>
+          <w:sz w:val="24"/>
+          <w:szCs w:val="24"/>
+        </w:rPr>
+        <w:t>Easter</w:t>
+      </w:r>
+      <w:r>
+        <w:rPr>
+          <w:sz w:val="24"/>
+          <w:szCs w:val="24"/>
+        </w:rPr>
+        <w:t xml:space="preserve"> eggs will be implemented into the game until a couple of versions are released.</w:t>
       </w:r>
     </w:p>
     <w:p w14:noSpellErr="1">

</xml_diff>